<commit_message>
remove Unit1-handout-facilitator.doc - it was the same as Unit1-handout.doc
</commit_message>
<xml_diff>
--- a/pdw/Unit 1/Unit1-handout.docx
+++ b/pdw/Unit 1/Unit1-handout.docx
@@ -97,8 +97,13 @@
               <w:pStyle w:val="INASPTable"/>
             </w:pPr>
             <w:r>
-              <w:t>TENET, Duncan Greaves; INASP, Manuela Bianco</w:t>
+              <w:t xml:space="preserve">TENET, Duncan Greaves; INASP, Manuela </w:t>
             </w:r>
+            <w:proofErr w:type="spellStart"/>
+            <w:r>
+              <w:t>Bianco</w:t>
+            </w:r>
+            <w:proofErr w:type="spellEnd"/>
           </w:p>
         </w:tc>
       </w:tr>
@@ -130,27 +135,14 @@
             <w:pPr>
               <w:pStyle w:val="INASPTable"/>
             </w:pPr>
-            <w:r>
-              <w:fldChar w:fldCharType="begin"/>
-            </w:r>
-            <w:r>
-              <w:instrText xml:space="preserve"> FILENAME   \* MERGEFORMAT </w:instrText>
-            </w:r>
-            <w:r>
-              <w:fldChar w:fldCharType="separate"/>
-            </w:r>
-            <w:r>
-              <w:rPr>
-                <w:noProof/>
-              </w:rPr>
-              <w:t>Unit1-handout.docx</w:t>
-            </w:r>
-            <w:r>
-              <w:rPr>
-                <w:noProof/>
-              </w:rPr>
-              <w:fldChar w:fldCharType="end"/>
-            </w:r>
+            <w:fldSimple w:instr=" FILENAME   \* MERGEFORMAT ">
+              <w:r>
+                <w:rPr>
+                  <w:noProof/>
+                </w:rPr>
+                <w:t>Unit1-handout.docx</w:t>
+              </w:r>
+            </w:fldSimple>
           </w:p>
         </w:tc>
       </w:tr>
@@ -232,7 +224,7 @@
               <w:rPr>
                 <w:noProof/>
               </w:rPr>
-              <w:t>21/08/2013 12:38</w:t>
+              <w:t>21/08/2013 12:39</w:t>
             </w:r>
             <w:r>
               <w:fldChar w:fldCharType="end"/>
@@ -290,10 +282,7 @@
         <w:keepNext/>
       </w:pPr>
       <w:r>
-        <w:t>The following traffic graph is a typical case of a saturated circuit, graphed over about 36 hours. The green part of the graph shows the inbound traffic; the blue part, the outbound. The outbound traffic is not saturated at all, but as we’ll see in a moment, this doesn’t mean that outbound traffic is free of problems. The inbound traffic is at saturation point from about seven o’clock in the morning until th</w:t>
-      </w:r>
-      <w:r>
-        <w:t>ree o’clock the next morning.</w:t>
+        <w:t>The following traffic graph is a typical case of a saturated circuit, graphed over about 36 hours. The green part of the graph shows the inbound traffic; the blue part, the outbound. The outbound traffic is not saturated at all, but as we’ll see in a moment, this doesn’t mean that outbound traffic is free of problems. The inbound traffic is at saturation point from about seven o’clock in the morning until three o’clock the next morning.</w:t>
       </w:r>
     </w:p>
     <w:p>
@@ -381,7 +370,28 @@
         <w:pStyle w:val="INASPBodycopy"/>
       </w:pPr>
       <w:r>
-        <w:t>Applications don’t use IP directly, except in very rare cases. Generally they use another protocol which in turn uses the IP protocol. In most cases – certainly for the two core applications of the Internet, mail and the web – they use a protocol called TCP, which is the Transmission Control Protocol. TCP adds (among other things) “flow control” to the IP layer – it is a connection-oriented, reliable-transport protocol. It is connection-oriented because it establishes a state of connectedness between two hosts (i.e. machines, whether client or server); and it provides reliable transport, because all the data in a TCP session is guaranteed either to be delivered or, if it isn’t, to make sure that error messages go to the application using it. TCP works with IP by creating chunks of data called “segments”, with rich flow control information inside them, and these are then packaged inside IP datagrams and sent.</w:t>
+        <w:t xml:space="preserve">Applications don’t use IP directly, except in very rare cases. Generally they use another protocol which in turn uses the IP protocol. In most cases – certainly for the two core applications of the Internet, mail and the web – they use a protocol called TCP, which is the Transmission Control Protocol. TCP adds (among other things) “flow control” to the IP layer – it is a connection-oriented, reliable-transport protocol. It is connection-oriented because it establishes a state of connectedness between two hosts (i.e. machines, whether client or server); and it provides reliable transport, because </w:t>
+      </w:r>
+      <w:r>
+        <w:rPr>
+          <w:b/>
+        </w:rPr>
+        <w:t>all the data in a TCP session is guaranteed either to be delivered or, if it isn’t, t</w:t>
+      </w:r>
+      <w:r>
+        <w:rPr>
+          <w:b/>
+        </w:rPr>
+        <w:t xml:space="preserve">o make sure that error messages </w:t>
+      </w:r>
+      <w:r>
+        <w:rPr>
+          <w:b/>
+        </w:rPr>
+        <w:t>go to the application using it.</w:t>
+      </w:r>
+      <w:r>
+        <w:t xml:space="preserve"> TCP works with IP by creating chunks of data called “segments”, with rich flow control information inside them, and these are then packaged inside IP datagrams and sent.</w:t>
       </w:r>
     </w:p>
     <w:p>
@@ -389,7 +399,33 @@
         <w:pStyle w:val="INASPBodycopy"/>
       </w:pPr>
       <w:r>
-        <w:t>One of the purposes of flow control is to allow TCP to adjust dynamically to changing bandwidth conditions, and, in particular, to respond to congestion by slowing down the rate of transmission. TCP starts up in “slow start” mode, and, if the bandwidth is available, very quickly ramps up to much faster transmission. As TCP segments are received so they are acknowledged, and the sending host knows it can send more. (This is something of a simplification – more than one segment is sent at a time, depending on the “window size” that the receiving host advertises, but it will do for our purposes.) If a segment is not acknowledged then it is retransmitted; if segments are not received as expected, then the host will re-enter “slow start” mode, or it will break off the connection entirely – a “TCP reset”.</w:t>
+        <w:t xml:space="preserve">One of the purposes of flow control is to allow TCP to adjust dynamically to changing bandwidth conditions, and, in particular, to respond to congestion by slowing down the rate of transmission. TCP starts up in “slow start” mode, and, if the bandwidth is available, very quickly ramps up </w:t>
+      </w:r>
+      <w:proofErr w:type="spellStart"/>
+      <w:r>
+        <w:t>to</w:t>
+      </w:r>
+      <w:proofErr w:type="spellEnd"/>
+      <w:r>
+        <w:t xml:space="preserve"> much faster transmission. </w:t>
+      </w:r>
+      <w:r>
+        <w:rPr>
+          <w:b/>
+        </w:rPr>
+        <w:t>As TCP segments are received so they are acknowledged, and the sending host knows it can send more.</w:t>
+      </w:r>
+      <w:r>
+        <w:t xml:space="preserve"> (This is something of a simplification – more than one segment is sent at a time, depending on the “window size” that the receiving host advertises, but it will do for our purposes.) </w:t>
+      </w:r>
+      <w:r>
+        <w:rPr>
+          <w:b/>
+        </w:rPr>
+        <w:t>If a segment is not acknowledged then it is retransmitted</w:t>
+      </w:r>
+      <w:r>
+        <w:t>; if segments are not received as expected, then the host will re-enter “slow start” mode, or it will break off the connection entirely – a “TCP reset”.</w:t>
       </w:r>
     </w:p>
     <w:p>
@@ -397,11 +433,17 @@
         <w:pStyle w:val="INASPBodycopy"/>
       </w:pPr>
       <w:r>
-        <w:t xml:space="preserve">Now consider the traffic graph above. Many more IP datagrams are being directed down this circuit than it has the capacity to carry. (Remember that TCP segments are carried inside IP datagrams.) Of course, it is possible that the demand on the circuit is exactly equal to what it can supply, but this is most unlikely, unless the institution in question is running sophisticated bandwidth management </w:t>
+        <w:rPr>
+          <w:b/>
+        </w:rPr>
+        <w:t>Now consider the traffic graph above. Many more IP datagrams are being directed down this circuit than it has the capacity to carry.</w:t>
+      </w:r>
+      <w:r>
+        <w:t xml:space="preserve"> (Remember that TCP segments are carried inside IP datagrams.) Of course, it is possible that the demand on the circuit is exactly equal to what it can </w:t>
       </w:r>
       <w:r>
         <w:lastRenderedPageBreak/>
-        <w:t>software, and even then a circuit is never allowed to fill to this extent. Datagrams that can’t be transmitted are placed in router queues, but queues are not infinite; eventually they overflow, and then datagrams are discarded. (In fact, long before a queue overflows, the router will probably start discarding datagrams, not necessarily from the end of the queue, according to a probabilistic protocol.)</w:t>
+        <w:t>supply, but this is most unlikely, unless the institution in question is running sophisticated bandwidth management software, and even then a circuit is never allowed to fill to this extent. Datagrams that can’t be transmitted are placed in router queues, but queues are not infinite; eventually they overflow, and then datagrams are discarded. (In fact, long before a queue overflows, the router will probably start discarding datagrams, not necessarily from the end of the queue, according to a probabilistic protocol.)</w:t>
       </w:r>
     </w:p>
     <w:p>
@@ -417,7 +459,18 @@
         <w:pStyle w:val="INASPBodycopy"/>
       </w:pPr>
       <w:r>
-        <w:t>Now consider the graph again. The typical user experience here is: slow transmission, and probably lots of TCP resets. Users respond to resets by trying again, causing the same data to flow all over again, and possibly to get lost all over again. In addition, segment retransmissions are also consuming bandwidth unnecessarily – the same segment flows twice, but is only used once. A circuit in this condition is performing well below 100% efficiency, even though it is 100% utilized.</w:t>
+        <w:t xml:space="preserve">Now consider the graph again. </w:t>
+      </w:r>
+      <w:bookmarkStart w:id="9" w:name="_GoBack"/>
+      <w:r>
+        <w:rPr>
+          <w:b/>
+        </w:rPr>
+        <w:t>The typical user experience here is: slow transmission, and probably lots of TCP resets. Users respond to resets by trying again, causing the same data to flow all over again, and possibly to get lost all over again.</w:t>
+      </w:r>
+      <w:bookmarkEnd w:id="9"/>
+      <w:r>
+        <w:t xml:space="preserve"> In addition, segment retransmissions are also consuming bandwidth unnecessarily – the same segment flows twice, but is only used once. A circuit in this condition is performing well below 100% efficiency, even though it is 100% utilized.</w:t>
       </w:r>
     </w:p>
     <w:p>
@@ -438,8 +491,6 @@
       <w:r>
         <w:t>connection</w:t>
       </w:r>
-      <w:bookmarkStart w:id="9" w:name="_GoBack"/>
-      <w:bookmarkEnd w:id="9"/>
       <w:r>
         <w:t xml:space="preserve"> runs below its theoretical maximum capacity. Bandwidth management tools allow an institution to take utilization levels relatively close to maximum but without causing datagram loss.</w:t>
       </w:r>
@@ -3866,7 +3917,7 @@
 </file>
 
 <file path=customXml/itemProps1.xml><?xml version="1.0" encoding="utf-8"?>
-<ds:datastoreItem xmlns:ds="http://schemas.openxmlformats.org/officeDocument/2006/customXml" ds:itemID="{BB62C9F9-7786-4EAA-809F-E8BF6F249790}">
+<ds:datastoreItem xmlns:ds="http://schemas.openxmlformats.org/officeDocument/2006/customXml" ds:itemID="{715B4124-1966-4E61-ABF5-7C73B260A93F}">
   <ds:schemaRefs>
     <ds:schemaRef ds:uri="http://schemas.openxmlformats.org/officeDocument/2006/bibliography"/>
   </ds:schemaRefs>

</xml_diff>